<commit_message>
add battery and data realtime updating on screen
</commit_message>
<xml_diff>
--- a/关于GUI Guider在lvgl v7无法生成可直接支持页面滑动的page类型解决方案.docx
+++ b/关于GUI Guider在lvgl v7无法生成可直接支持页面滑动的page类型解决方案.docx
@@ -24,21 +24,7 @@
         <w:rPr>
           <w:rFonts w:hint="eastAsia"/>
         </w:rPr>
-        <w:t>创建</w:t>
-      </w:r>
-      <w:proofErr w:type="spellStart"/>
-      <w:r>
-        <w:rPr>
-          <w:rFonts w:hint="eastAsia"/>
-        </w:rPr>
-        <w:t>cont</w:t>
-      </w:r>
-      <w:proofErr w:type="spellEnd"/>
-      <w:r>
-        <w:rPr>
-          <w:rFonts w:hint="eastAsia"/>
-        </w:rPr>
-        <w:t>，即容器，容器大小设置成需要滑动的最大页面。</w:t>
+        <w:t>创建cont，即容器，容器大小设置成需要滑动的最大页面。</w:t>
       </w:r>
     </w:p>
     <w:p>
@@ -61,9 +47,6 @@
       <w:pPr>
         <w:pStyle w:val="a7"/>
         <w:ind w:left="420" w:firstLineChars="0" w:firstLine="0"/>
-        <w:rPr>
-          <w:rFonts w:hint="eastAsia"/>
-        </w:rPr>
       </w:pPr>
       <w:r>
         <w:t>I</w:t>
@@ -101,30 +84,7 @@
       </w:pPr>
       <w:r>
         <w:tab/>
-      </w:r>
-      <w:proofErr w:type="spellStart"/>
-      <w:r>
-        <w:t>ui</w:t>
-      </w:r>
-      <w:proofErr w:type="spellEnd"/>
-      <w:r>
-        <w:t xml:space="preserve">-&gt;screen_1_cont_1 = </w:t>
-      </w:r>
-      <w:proofErr w:type="spellStart"/>
-      <w:r>
-        <w:t>lv_cont_create</w:t>
-      </w:r>
-      <w:proofErr w:type="spellEnd"/>
-      <w:r>
-        <w:t>(</w:t>
-      </w:r>
-      <w:proofErr w:type="spellStart"/>
-      <w:r>
-        <w:t>ui</w:t>
-      </w:r>
-      <w:proofErr w:type="spellEnd"/>
-      <w:r>
-        <w:t>-&gt;screen_1, NULL);</w:t>
+        <w:t>ui-&gt;screen_1_cont_1 = lv_cont_create(ui-&gt;screen_1, NULL);</w:t>
       </w:r>
     </w:p>
     <w:p>
@@ -133,22 +93,7 @@
       </w:pPr>
       <w:r>
         <w:tab/>
-      </w:r>
-      <w:proofErr w:type="spellStart"/>
-      <w:r>
-        <w:t>lv_obj_set_click</w:t>
-      </w:r>
-      <w:proofErr w:type="spellEnd"/>
-      <w:r>
-        <w:t>(</w:t>
-      </w:r>
-      <w:proofErr w:type="spellStart"/>
-      <w:r>
-        <w:t>ui</w:t>
-      </w:r>
-      <w:proofErr w:type="spellEnd"/>
-      <w:r>
-        <w:t>-&gt;screen_1_cont_1, false);</w:t>
+        <w:t>lv_obj_set_click(ui-&gt;screen_1_cont_1, false);</w:t>
       </w:r>
     </w:p>
     <w:p>
@@ -157,22 +102,7 @@
       </w:pPr>
       <w:r>
         <w:tab/>
-      </w:r>
-      <w:proofErr w:type="spellStart"/>
-      <w:r>
-        <w:t>lv_cont_set_layout</w:t>
-      </w:r>
-      <w:proofErr w:type="spellEnd"/>
-      <w:r>
-        <w:t>(</w:t>
-      </w:r>
-      <w:proofErr w:type="spellStart"/>
-      <w:r>
-        <w:t>ui</w:t>
-      </w:r>
-      <w:proofErr w:type="spellEnd"/>
-      <w:r>
-        <w:t>-&gt;screen_1_cont_1, LV_LAYOUT_OFF);</w:t>
+        <w:t>lv_cont_set_layout(ui-&gt;screen_1_cont_1, LV_LAYOUT_OFF);</w:t>
       </w:r>
     </w:p>
     <w:p>
@@ -181,22 +111,7 @@
       </w:pPr>
       <w:r>
         <w:tab/>
-      </w:r>
-      <w:proofErr w:type="spellStart"/>
-      <w:r>
-        <w:t>lv_cont_set_fit</w:t>
-      </w:r>
-      <w:proofErr w:type="spellEnd"/>
-      <w:r>
-        <w:t>(</w:t>
-      </w:r>
-      <w:proofErr w:type="spellStart"/>
-      <w:r>
-        <w:t>ui</w:t>
-      </w:r>
-      <w:proofErr w:type="spellEnd"/>
-      <w:r>
-        <w:t>-&gt;screen_1_cont_1, LV_FIT_NONE);</w:t>
+        <w:t>lv_cont_set_fit(ui-&gt;screen_1_cont_1, LV_FIT_NONE);</w:t>
       </w:r>
     </w:p>
     <w:p>
@@ -205,22 +120,7 @@
       </w:pPr>
       <w:r>
         <w:tab/>
-      </w:r>
-      <w:proofErr w:type="spellStart"/>
-      <w:r>
-        <w:t>lv_obj_set_pos</w:t>
-      </w:r>
-      <w:proofErr w:type="spellEnd"/>
-      <w:r>
-        <w:t>(</w:t>
-      </w:r>
-      <w:proofErr w:type="spellStart"/>
-      <w:r>
-        <w:t>ui</w:t>
-      </w:r>
-      <w:proofErr w:type="spellEnd"/>
-      <w:r>
-        <w:t>-&gt;screen_1_cont_1, 0, 0);</w:t>
+        <w:t>lv_obj_set_pos(ui-&gt;screen_1_cont_1, 0, 0);</w:t>
       </w:r>
     </w:p>
     <w:p>
@@ -229,22 +129,7 @@
       </w:pPr>
       <w:r>
         <w:tab/>
-      </w:r>
-      <w:proofErr w:type="spellStart"/>
-      <w:r>
-        <w:t>lv_obj_set_size</w:t>
-      </w:r>
-      <w:proofErr w:type="spellEnd"/>
-      <w:r>
-        <w:t>(</w:t>
-      </w:r>
-      <w:proofErr w:type="spellStart"/>
-      <w:r>
-        <w:t>ui</w:t>
-      </w:r>
-      <w:proofErr w:type="spellEnd"/>
-      <w:r>
-        <w:t>-&gt;screen_1_cont_1, 320, 240);</w:t>
+        <w:t>lv_obj_set_size(ui-&gt;screen_1_cont_1, 320, 240);</w:t>
       </w:r>
     </w:p>
     <w:p>
@@ -272,274 +157,155 @@
         <w:ind w:leftChars="200" w:left="420"/>
       </w:pPr>
       <w:r>
+        <w:t xml:space="preserve">    ui-&gt;screen_1_cont_1 = lv_page_create(ui-&gt;screen_1, NULL);</w:t>
+      </w:r>
+    </w:p>
+    <w:p>
+      <w:pPr>
+        <w:ind w:leftChars="200" w:left="420"/>
+      </w:pPr>
+      <w:r>
+        <w:t xml:space="preserve">    lv_page_set_scrollbar_mode(ui-&gt;screen_1_cont_1, LV_SCROLLBAR_MODE_</w:t>
+      </w:r>
+      <w:r>
+        <w:rPr>
+          <w:rFonts w:hint="eastAsia"/>
+        </w:rPr>
+        <w:t>NONE</w:t>
+      </w:r>
+      <w:r>
+        <w:t>);</w:t>
+      </w:r>
+    </w:p>
+    <w:p>
+      <w:pPr>
+        <w:ind w:leftChars="200" w:left="420"/>
+      </w:pPr>
+      <w:r>
+        <w:t xml:space="preserve">    lv_page_set_scrl_layout(ui-&gt;screen_1_cont_1, LV_LAYOUT_OFF);</w:t>
+      </w:r>
+    </w:p>
+    <w:p>
+      <w:pPr>
+        <w:ind w:leftChars="200" w:left="420"/>
+      </w:pPr>
+      <w:r>
         <w:t xml:space="preserve">    </w:t>
       </w:r>
-      <w:proofErr w:type="spellStart"/>
-      <w:r>
+      <w:r>
+        <w:t>lv_page_set_scrollable_fit</w:t>
+      </w:r>
+      <w:r>
+        <w:t>(ui-&gt;screen_1_cont_1, LV_FIT_NONE);</w:t>
+      </w:r>
+    </w:p>
+    <w:p>
+      <w:pPr>
+        <w:ind w:leftChars="200" w:left="420"/>
+      </w:pPr>
+      <w:r>
+        <w:t xml:space="preserve">    lv_obj_set_pos(ui-&gt;screen_1_cont_1, 0, 0);</w:t>
+      </w:r>
+    </w:p>
+    <w:p>
+      <w:pPr>
+        <w:ind w:leftChars="200" w:left="420" w:firstLine="420"/>
+      </w:pPr>
+      <w:r>
+        <w:t>lv_obj_set_size(ui-&gt;screen_1_cont_1, 320, 240);</w:t>
+      </w:r>
+    </w:p>
+    <w:p>
+      <w:pPr>
+        <w:ind w:left="420"/>
+      </w:pPr>
+      <w:r>
+        <w:rPr>
+          <w:rFonts w:hint="eastAsia"/>
+        </w:rPr>
+        <w:t>II．其次获取可滚动页面指针，并将原来创建在容器中的变量句柄u</w:t>
+      </w:r>
+      <w:r>
+        <w:t>i-&gt;screen</w:t>
+      </w:r>
+      <w:r>
+        <w:t>_1_</w:t>
+      </w:r>
+      <w:r>
+        <w:t>cont_1</w:t>
+      </w:r>
+      <w:r>
+        <w:rPr>
+          <w:rFonts w:hint="eastAsia"/>
+        </w:rPr>
+        <w:t>替换成获取的句柄</w:t>
+      </w:r>
+    </w:p>
+    <w:p>
+      <w:pPr>
+        <w:ind w:left="420"/>
+      </w:pPr>
+      <w:r>
+        <w:rPr>
+          <w:rFonts w:hint="eastAsia"/>
+        </w:rPr>
+        <w:t>获取</w:t>
+      </w:r>
+      <w:r>
+        <w:rPr>
+          <w:rFonts w:hint="eastAsia"/>
+        </w:rPr>
+        <w:t>滚动页面句柄：</w:t>
+      </w:r>
+      <w:r>
+        <w:t>lv_obj_t* scroll = lv_page_get_scrl(ui-&gt;screen_1_cont_1);</w:t>
+      </w:r>
+    </w:p>
+    <w:p>
+      <w:pPr>
+        <w:ind w:left="420"/>
+        <w:rPr>
+          <w:rFonts w:hint="eastAsia"/>
+        </w:rPr>
+      </w:pPr>
+      <w:r>
+        <w:rPr>
+          <w:rFonts w:hint="eastAsia"/>
+        </w:rPr>
+        <w:t>设置可滚动大小：</w:t>
+      </w:r>
+      <w:r>
+        <w:t>lv_obj_set_size(scroll, 300, 400);</w:t>
+      </w:r>
+    </w:p>
+    <w:p>
+      <w:pPr>
+        <w:ind w:leftChars="200" w:left="420"/>
+      </w:pPr>
+      <w:r>
+        <w:rPr>
+          <w:rFonts w:hint="eastAsia"/>
+        </w:rPr>
+        <w:t>源代码段2：</w:t>
+      </w:r>
+    </w:p>
+    <w:p>
+      <w:pPr>
+        <w:ind w:leftChars="200" w:left="420" w:firstLine="420"/>
+      </w:pPr>
+      <w:r>
+        <w:t>ui-&gt;screen_1_label_1 = lv_label_create(</w:t>
+      </w:r>
+      <w:r>
+        <w:rPr>
+          <w:rFonts w:hint="eastAsia"/>
+        </w:rPr>
         <w:t>ui</w:t>
       </w:r>
-      <w:proofErr w:type="spellEnd"/>
-      <w:r>
-        <w:t xml:space="preserve">-&gt;screen_1_cont_1 = </w:t>
-      </w:r>
-      <w:proofErr w:type="spellStart"/>
-      <w:r>
-        <w:t>lv_page_create</w:t>
-      </w:r>
-      <w:proofErr w:type="spellEnd"/>
-      <w:r>
-        <w:t>(</w:t>
-      </w:r>
-      <w:proofErr w:type="spellStart"/>
-      <w:r>
-        <w:t>ui</w:t>
-      </w:r>
-      <w:proofErr w:type="spellEnd"/>
-      <w:r>
-        <w:t>-&gt;screen_1, NULL);</w:t>
-      </w:r>
-    </w:p>
-    <w:p>
-      <w:pPr>
-        <w:ind w:leftChars="200" w:left="420"/>
-      </w:pPr>
-      <w:r>
-        <w:t xml:space="preserve">    </w:t>
-      </w:r>
-      <w:proofErr w:type="spellStart"/>
-      <w:r>
-        <w:t>lv_page_set_scrollbar_mode</w:t>
-      </w:r>
-      <w:proofErr w:type="spellEnd"/>
-      <w:r>
-        <w:t>(</w:t>
-      </w:r>
-      <w:proofErr w:type="spellStart"/>
-      <w:r>
-        <w:t>ui</w:t>
-      </w:r>
-      <w:proofErr w:type="spellEnd"/>
-      <w:r>
-        <w:t>-&gt;screen_1_cont_1, LV_SCROLLBAR_MODE_AUTO);</w:t>
-      </w:r>
-    </w:p>
-    <w:p>
-      <w:pPr>
-        <w:ind w:leftChars="200" w:left="420"/>
-      </w:pPr>
-      <w:r>
-        <w:t xml:space="preserve">    </w:t>
-      </w:r>
-      <w:proofErr w:type="spellStart"/>
-      <w:r>
-        <w:t>lv_page_set_scrl_layout</w:t>
-      </w:r>
-      <w:proofErr w:type="spellEnd"/>
-      <w:r>
-        <w:t>(</w:t>
-      </w:r>
-      <w:proofErr w:type="spellStart"/>
-      <w:r>
-        <w:t>ui</w:t>
-      </w:r>
-      <w:proofErr w:type="spellEnd"/>
-      <w:r>
-        <w:t>-&gt;screen_1_cont_1, LV_LAYOUT_OFF);</w:t>
-      </w:r>
-    </w:p>
-    <w:p>
-      <w:pPr>
-        <w:ind w:leftChars="200" w:left="420"/>
-      </w:pPr>
-      <w:r>
-        <w:t xml:space="preserve">    </w:t>
-      </w:r>
-      <w:proofErr w:type="spellStart"/>
-      <w:r>
-        <w:t>lv_page_set_scrl_fit</w:t>
-      </w:r>
-      <w:proofErr w:type="spellEnd"/>
-      <w:r>
-        <w:t>(</w:t>
-      </w:r>
-      <w:proofErr w:type="spellStart"/>
-      <w:r>
-        <w:t>ui</w:t>
-      </w:r>
-      <w:proofErr w:type="spellEnd"/>
-      <w:r>
-        <w:t>-&gt;screen_1_cont_1, LV_FIT_NONE);</w:t>
-      </w:r>
-    </w:p>
-    <w:p>
-      <w:pPr>
-        <w:ind w:leftChars="200" w:left="420"/>
-      </w:pPr>
-      <w:r>
-        <w:t xml:space="preserve">    </w:t>
-      </w:r>
-      <w:proofErr w:type="spellStart"/>
-      <w:r>
-        <w:t>lv_obj_set_pos</w:t>
-      </w:r>
-      <w:proofErr w:type="spellEnd"/>
-      <w:r>
-        <w:t>(</w:t>
-      </w:r>
-      <w:proofErr w:type="spellStart"/>
-      <w:r>
-        <w:t>ui</w:t>
-      </w:r>
-      <w:proofErr w:type="spellEnd"/>
-      <w:r>
-        <w:t>-&gt;screen_1_cont_1, 0, 0);</w:t>
-      </w:r>
-    </w:p>
-    <w:p>
-      <w:pPr>
-        <w:ind w:leftChars="200" w:left="420" w:firstLine="420"/>
-      </w:pPr>
-      <w:proofErr w:type="spellStart"/>
-      <w:r>
-        <w:t>lv_obj_set_size</w:t>
-      </w:r>
-      <w:proofErr w:type="spellEnd"/>
-      <w:r>
-        <w:t>(</w:t>
-      </w:r>
-      <w:proofErr w:type="spellStart"/>
-      <w:r>
-        <w:t>ui</w:t>
-      </w:r>
-      <w:proofErr w:type="spellEnd"/>
-      <w:r>
-        <w:t>-&gt;screen_1_cont_1, 320, 240);</w:t>
-      </w:r>
-    </w:p>
-    <w:p>
-      <w:pPr>
-        <w:ind w:left="420"/>
-      </w:pPr>
-      <w:r>
-        <w:rPr>
-          <w:rFonts w:hint="eastAsia"/>
-        </w:rPr>
-        <w:t>II．其次获取可滚动页面指针，并将原来创建在容器中的变量句柄</w:t>
-      </w:r>
-      <w:proofErr w:type="spellStart"/>
-      <w:r>
-        <w:rPr>
-          <w:rFonts w:hint="eastAsia"/>
-        </w:rPr>
-        <w:t>u</w:t>
-      </w:r>
-      <w:r>
-        <w:t>i</w:t>
-      </w:r>
-      <w:proofErr w:type="spellEnd"/>
       <w:r>
         <w:t>-&gt;screen</w:t>
       </w:r>
       <w:r>
-        <w:t>_1_</w:t>
-      </w:r>
-      <w:r>
-        <w:t>cont_1</w:t>
-      </w:r>
-      <w:r>
-        <w:rPr>
-          <w:rFonts w:hint="eastAsia"/>
-        </w:rPr>
-        <w:t>替换成获取的句柄</w:t>
-      </w:r>
-    </w:p>
-    <w:p>
-      <w:pPr>
-        <w:ind w:left="420"/>
-        <w:rPr>
-          <w:rFonts w:hint="eastAsia"/>
-        </w:rPr>
-      </w:pPr>
-      <w:r>
-        <w:rPr>
-          <w:rFonts w:hint="eastAsia"/>
-        </w:rPr>
-        <w:t>获取</w:t>
-      </w:r>
-      <w:r>
-        <w:rPr>
-          <w:rFonts w:hint="eastAsia"/>
-        </w:rPr>
-        <w:t>滚动页面句柄：</w:t>
-      </w:r>
-      <w:proofErr w:type="spellStart"/>
-      <w:r>
-        <w:t>lv_obj_t</w:t>
-      </w:r>
-      <w:proofErr w:type="spellEnd"/>
-      <w:r>
-        <w:t xml:space="preserve">* scroll = </w:t>
-      </w:r>
-      <w:proofErr w:type="spellStart"/>
-      <w:r>
-        <w:t>lv_page_get_scrl</w:t>
-      </w:r>
-      <w:proofErr w:type="spellEnd"/>
-      <w:r>
-        <w:t>(</w:t>
-      </w:r>
-      <w:proofErr w:type="spellStart"/>
-      <w:r>
-        <w:t>ui</w:t>
-      </w:r>
-      <w:proofErr w:type="spellEnd"/>
-      <w:r>
-        <w:t>-&gt;screen_1_cont_1);</w:t>
-      </w:r>
-    </w:p>
-    <w:p>
-      <w:pPr>
-        <w:ind w:leftChars="200" w:left="420"/>
-      </w:pPr>
-      <w:r>
-        <w:rPr>
-          <w:rFonts w:hint="eastAsia"/>
-        </w:rPr>
-        <w:t>源代码段2：</w:t>
-      </w:r>
-    </w:p>
-    <w:p>
-      <w:pPr>
-        <w:ind w:leftChars="200" w:left="420" w:firstLine="420"/>
-      </w:pPr>
-      <w:proofErr w:type="spellStart"/>
-      <w:r>
-        <w:t>ui</w:t>
-      </w:r>
-      <w:proofErr w:type="spellEnd"/>
-      <w:r>
-        <w:t xml:space="preserve">-&gt;screen_1_label_1 = </w:t>
-      </w:r>
-      <w:proofErr w:type="spellStart"/>
-      <w:r>
-        <w:t>lv_label_create</w:t>
-      </w:r>
-      <w:proofErr w:type="spellEnd"/>
-      <w:r>
-        <w:t>(</w:t>
-      </w:r>
-      <w:proofErr w:type="spellStart"/>
-      <w:r>
-        <w:rPr>
-          <w:rFonts w:hint="eastAsia"/>
-        </w:rPr>
-        <w:t>ui</w:t>
-      </w:r>
-      <w:proofErr w:type="spellEnd"/>
-      <w:r>
-        <w:t>-&gt;screen</w:t>
-      </w:r>
-      <w:r>
         <w:rPr>
           <w:rFonts w:hint="eastAsia"/>
         </w:rPr>
@@ -569,28 +335,12 @@
     <w:p>
       <w:pPr>
         <w:ind w:leftChars="200" w:left="420"/>
-        <w:rPr>
-          <w:rFonts w:hint="eastAsia"/>
-        </w:rPr>
       </w:pPr>
       <w:r>
         <w:tab/>
       </w:r>
-      <w:proofErr w:type="spellStart"/>
-      <w:r>
-        <w:t>ui</w:t>
-      </w:r>
-      <w:proofErr w:type="spellEnd"/>
-      <w:r>
-        <w:t xml:space="preserve">-&gt;screen_1_label_1 = </w:t>
-      </w:r>
-      <w:proofErr w:type="spellStart"/>
-      <w:r>
-        <w:t>lv_label_create</w:t>
-      </w:r>
-      <w:proofErr w:type="spellEnd"/>
-      <w:r>
-        <w:t>(scroll, NULL);</w:t>
+      <w:r>
+        <w:t>ui-&gt;screen_1_label_1 = lv_label_create(scroll, NULL);</w:t>
       </w:r>
     </w:p>
     <w:sectPr>

</xml_diff>